<commit_message>
Update piros dombocska részlet.docx
</commit_message>
<xml_diff>
--- a/piros dombocska részlet.docx
+++ b/piros dombocska részlet.docx
@@ -11,22 +11,74 @@
           <w:szCs w:val="24"/>
         </w:rPr>
       </w:pPr>
-      <w:bookmarkStart w:id="0" w:name="_GoBack"/>
-      <w:r>
-        <w:rPr>
-          <w:rFonts w:ascii="Arial" w:hAnsi="Arial" w:cs="Arial"/>
-          <w:b/>
-          <w:sz w:val="24"/>
-          <w:szCs w:val="24"/>
-        </w:rPr>
-        <w:t xml:space="preserve">Ezzel az epizóddal őszintén szólva bajban vagyok. Mert mit tudsz elmondani egy filmről, ami nem rossz ugyan, de nem is jó. Ennek ellenére, be kell, hogy mutassam, mert bizonyos okokból ajánlható filmről beszélünk, SŐT bizonyos kereteken belül kifejezetten szórakoztató alkotásról van szó. </w:t>
+      <w:r>
+        <w:rPr>
+          <w:rFonts w:ascii="Arial" w:hAnsi="Arial" w:cs="Arial"/>
+          <w:b/>
+          <w:sz w:val="24"/>
+          <w:szCs w:val="24"/>
+        </w:rPr>
+        <w:t>Úgy érzem problémás lesz ennek a filmnek a bemutatása</w:t>
+      </w:r>
+      <w:r>
+        <w:rPr>
+          <w:rFonts w:ascii="Arial" w:hAnsi="Arial" w:cs="Arial"/>
+          <w:b/>
+          <w:sz w:val="24"/>
+          <w:szCs w:val="24"/>
+        </w:rPr>
+        <w:t>. Mert mit tud</w:t>
+      </w:r>
+      <w:r>
+        <w:rPr>
+          <w:rFonts w:ascii="Arial" w:hAnsi="Arial" w:cs="Arial"/>
+          <w:b/>
+          <w:sz w:val="24"/>
+          <w:szCs w:val="24"/>
+        </w:rPr>
+        <w:t>nék összefoglaló jelleggel</w:t>
+      </w:r>
+      <w:r>
+        <w:rPr>
+          <w:rFonts w:ascii="Arial" w:hAnsi="Arial" w:cs="Arial"/>
+          <w:b/>
+          <w:sz w:val="24"/>
+          <w:szCs w:val="24"/>
+        </w:rPr>
+        <w:t xml:space="preserve"> elmondani egy filmről,</w:t>
+      </w:r>
+      <w:r>
+        <w:rPr>
+          <w:rFonts w:ascii="Arial" w:hAnsi="Arial" w:cs="Arial"/>
+          <w:b/>
+          <w:sz w:val="24"/>
+          <w:szCs w:val="24"/>
+        </w:rPr>
+        <w:t xml:space="preserve"> vagy elmondani miért ajánlom azt,</w:t>
+      </w:r>
+      <w:r>
+        <w:rPr>
+          <w:rFonts w:ascii="Arial" w:hAnsi="Arial" w:cs="Arial"/>
+          <w:b/>
+          <w:sz w:val="24"/>
+          <w:szCs w:val="24"/>
+        </w:rPr>
+        <w:t xml:space="preserve"> ami nem rossz ugyan, de nem is jó. </w:t>
+      </w:r>
+      <w:r>
+        <w:rPr>
+          <w:rFonts w:ascii="Arial" w:hAnsi="Arial" w:cs="Arial"/>
+          <w:b/>
+          <w:sz w:val="24"/>
+          <w:szCs w:val="24"/>
+        </w:rPr>
+        <w:t>Akkor miért beszélek róla egy filmajánlóban? Mert jó. Miért? Mert csak.</w:t>
       </w:r>
     </w:p>
     <w:p>
       <w:pPr>
         <w:rPr>
           <w:rFonts w:ascii="Arial" w:hAnsi="Arial" w:cs="Arial"/>
-          <w:b/>
           <w:sz w:val="24"/>
           <w:szCs w:val="24"/>
         </w:rPr>
@@ -34,11 +86,46 @@
       <w:r>
         <w:rPr>
           <w:rFonts w:ascii="Arial" w:hAnsi="Arial" w:cs="Arial"/>
-          <w:b/>
-          <w:sz w:val="24"/>
-          <w:szCs w:val="24"/>
-        </w:rPr>
-        <w:t>Azonban, ahhoz, hogy értsétek miért, ez a videó egy kicsikét másképpen fog elkészülni.</w:t>
+          <w:sz w:val="24"/>
+          <w:szCs w:val="24"/>
+        </w:rPr>
+        <w:t>(</w:t>
+      </w:r>
+      <w:proofErr w:type="spellStart"/>
+      <w:r>
+        <w:rPr>
+          <w:rFonts w:ascii="Arial" w:hAnsi="Arial" w:cs="Arial"/>
+          <w:sz w:val="24"/>
+          <w:szCs w:val="24"/>
+        </w:rPr>
+        <w:t>cirip</w:t>
+      </w:r>
+      <w:proofErr w:type="spellEnd"/>
+      <w:r>
+        <w:rPr>
+          <w:rFonts w:ascii="Arial" w:hAnsi="Arial" w:cs="Arial"/>
+          <w:sz w:val="24"/>
+          <w:szCs w:val="24"/>
+        </w:rPr>
+        <w:t xml:space="preserve"> </w:t>
+      </w:r>
+      <w:proofErr w:type="spellStart"/>
+      <w:r>
+        <w:rPr>
+          <w:rFonts w:ascii="Arial" w:hAnsi="Arial" w:cs="Arial"/>
+          <w:sz w:val="24"/>
+          <w:szCs w:val="24"/>
+        </w:rPr>
+        <w:t>cirip</w:t>
+      </w:r>
+      <w:proofErr w:type="spellEnd"/>
+      <w:r>
+        <w:rPr>
+          <w:rFonts w:ascii="Arial" w:hAnsi="Arial" w:cs="Arial"/>
+          <w:sz w:val="24"/>
+          <w:szCs w:val="24"/>
+        </w:rPr>
+        <w:t>)</w:t>
       </w:r>
     </w:p>
     <w:p>
@@ -57,9 +144,83 @@
           <w:sz w:val="24"/>
           <w:szCs w:val="24"/>
         </w:rPr>
-        <w:t>Lássuk tehát, hogy milyen veszélyeket rejt a Bíbor hegy című horror.</w:t>
-      </w:r>
+        <w:t xml:space="preserve">Jó-jó tudom, nem épp kielégítő válasz, de pont ezért készül ez a videó teljesen más módon, mint eddig, ami nekem egy teljesen ismeretlen megközelítés, de hát gyakorlat teszi a mestert, azt meg csak élvezze az ember </w:t>
+      </w:r>
+      <w:proofErr w:type="gramStart"/>
+      <w:r>
+        <w:rPr>
+          <w:rFonts w:ascii="Arial" w:hAnsi="Arial" w:cs="Arial"/>
+          <w:b/>
+          <w:sz w:val="24"/>
+          <w:szCs w:val="24"/>
+        </w:rPr>
+        <w:t>azt</w:t>
+      </w:r>
+      <w:proofErr w:type="gramEnd"/>
+      <w:r>
+        <w:rPr>
+          <w:rFonts w:ascii="Arial" w:hAnsi="Arial" w:cs="Arial"/>
+          <w:b/>
+          <w:sz w:val="24"/>
+          <w:szCs w:val="24"/>
+        </w:rPr>
+        <w:t xml:space="preserve"> amit csinál</w:t>
+      </w:r>
+    </w:p>
+    <w:p>
+      <w:pPr>
+        <w:rPr>
+          <w:rFonts w:ascii="Arial" w:hAnsi="Arial" w:cs="Arial"/>
+          <w:b/>
+          <w:sz w:val="24"/>
+          <w:szCs w:val="24"/>
+        </w:rPr>
+      </w:pPr>
+      <w:r>
+        <w:rPr>
+          <w:rFonts w:ascii="Arial" w:hAnsi="Arial" w:cs="Arial"/>
+          <w:b/>
+          <w:sz w:val="24"/>
+          <w:szCs w:val="24"/>
+        </w:rPr>
+        <w:t xml:space="preserve">Lássuk tehát, hogy milyen veszélyeket rejt </w:t>
+      </w:r>
+      <w:r>
+        <w:rPr>
+          <w:rFonts w:ascii="Arial" w:hAnsi="Arial" w:cs="Arial"/>
+          <w:b/>
+          <w:sz w:val="24"/>
+          <w:szCs w:val="24"/>
+        </w:rPr>
+        <w:t>számunkra a bíbor hegy</w:t>
+      </w:r>
+    </w:p>
+    <w:p>
+      <w:pPr>
+        <w:rPr>
+          <w:rFonts w:ascii="Arial" w:hAnsi="Arial" w:cs="Arial"/>
+          <w:sz w:val="24"/>
+          <w:szCs w:val="24"/>
+        </w:rPr>
+      </w:pPr>
+      <w:r>
+        <w:rPr>
+          <w:rFonts w:ascii="Arial" w:hAnsi="Arial" w:cs="Arial"/>
+          <w:sz w:val="24"/>
+          <w:szCs w:val="24"/>
+        </w:rPr>
+        <w:t>Hát, ez a vágás elég gagyin néz ki, remélem ezt többet nem látom. (1:50</w:t>
+      </w:r>
+      <w:bookmarkStart w:id="0" w:name="_GoBack"/>
       <w:bookmarkEnd w:id="0"/>
+      <w:r>
+        <w:rPr>
+          <w:rFonts w:ascii="Arial" w:hAnsi="Arial" w:cs="Arial"/>
+          <w:sz w:val="24"/>
+          <w:szCs w:val="24"/>
+        </w:rPr>
+        <w:t>)</w:t>
+      </w:r>
     </w:p>
     <w:sectPr>
       <w:pgSz w:w="11906" w:h="16838"/>

</xml_diff>